<commit_message>
some changes in trouble shooting instructions. Implemented accessing stream of quaternion data by imu and messaging them.
</commit_message>
<xml_diff>
--- a/doc/Problembehandlung.docx
+++ b/doc/Problembehandlung.docx
@@ -1782,14 +1782,7 @@
         </w:numPr>
         <w:spacing w:lineRule="auto" w:line="264"/>
         <w:jc w:val="left"/>
-        <w:rPr>
-          <w:rFonts w:ascii="Calibri" w:hAnsi="Calibri"/>
-          <w:b w:val="false"/>
-          <w:b w:val="false"/>
-          <w:bCs w:val="false"/>
-          <w:sz w:val="22"/>
-          <w:szCs w:val="22"/>
-        </w:rPr>
+        <w:rPr/>
       </w:pPr>
       <w:r>
         <w:rPr>
@@ -1800,6 +1793,28 @@
           <w:szCs w:val="22"/>
         </w:rPr>
         <w:t>/usr/local/python</w:t>
+      </w:r>
+    </w:p>
+    <w:p>
+      <w:pPr>
+        <w:pStyle w:val="Normal"/>
+        <w:numPr>
+          <w:ilvl w:val="1"/>
+          <w:numId w:val="2"/>
+        </w:numPr>
+        <w:spacing w:lineRule="auto" w:line="264"/>
+        <w:jc w:val="left"/>
+        <w:rPr/>
+      </w:pPr>
+      <w:r>
+        <w:rPr>
+          <w:rFonts w:ascii="Calibri" w:hAnsi="Calibri"/>
+          <w:b w:val="false"/>
+          <w:bCs w:val="false"/>
+          <w:sz w:val="22"/>
+          <w:szCs w:val="22"/>
+        </w:rPr>
+        <w:t>/home/informatik/.local/lib/python3.5/site-packages</w:t>
       </w:r>
     </w:p>
     <w:p>
@@ -2330,6 +2345,7 @@
     <w:rPrDefault>
       <w:rPr>
         <w:rFonts w:ascii="Liberation Serif" w:hAnsi="Liberation Serif" w:eastAsia="Noto Sans CJK SC Regular" w:cs="FreeSans"/>
+        <w:sz w:val="20"/>
         <w:szCs w:val="24"/>
         <w:lang w:val="en-US" w:eastAsia="zh-CN" w:bidi="hi-IN"/>
       </w:rPr>
@@ -2547,6 +2563,138 @@
       <w:rFonts w:cs="OpenSymbol"/>
     </w:rPr>
   </w:style>
+  <w:style w:type="character" w:styleId="ListLabel19">
+    <w:name w:val="ListLabel 19"/>
+    <w:qFormat/>
+    <w:rPr>
+      <w:rFonts w:ascii="Calibri" w:hAnsi="Calibri" w:cs="OpenSymbol"/>
+      <w:b w:val="false"/>
+      <w:sz w:val="22"/>
+    </w:rPr>
+  </w:style>
+  <w:style w:type="character" w:styleId="ListLabel20">
+    <w:name w:val="ListLabel 20"/>
+    <w:qFormat/>
+    <w:rPr>
+      <w:rFonts w:cs="OpenSymbol"/>
+    </w:rPr>
+  </w:style>
+  <w:style w:type="character" w:styleId="ListLabel21">
+    <w:name w:val="ListLabel 21"/>
+    <w:qFormat/>
+    <w:rPr>
+      <w:rFonts w:cs="OpenSymbol"/>
+    </w:rPr>
+  </w:style>
+  <w:style w:type="character" w:styleId="ListLabel22">
+    <w:name w:val="ListLabel 22"/>
+    <w:qFormat/>
+    <w:rPr>
+      <w:rFonts w:cs="OpenSymbol"/>
+    </w:rPr>
+  </w:style>
+  <w:style w:type="character" w:styleId="ListLabel23">
+    <w:name w:val="ListLabel 23"/>
+    <w:qFormat/>
+    <w:rPr>
+      <w:rFonts w:cs="OpenSymbol"/>
+    </w:rPr>
+  </w:style>
+  <w:style w:type="character" w:styleId="ListLabel24">
+    <w:name w:val="ListLabel 24"/>
+    <w:qFormat/>
+    <w:rPr>
+      <w:rFonts w:cs="OpenSymbol"/>
+    </w:rPr>
+  </w:style>
+  <w:style w:type="character" w:styleId="ListLabel25">
+    <w:name w:val="ListLabel 25"/>
+    <w:qFormat/>
+    <w:rPr>
+      <w:rFonts w:cs="OpenSymbol"/>
+    </w:rPr>
+  </w:style>
+  <w:style w:type="character" w:styleId="ListLabel26">
+    <w:name w:val="ListLabel 26"/>
+    <w:qFormat/>
+    <w:rPr>
+      <w:rFonts w:cs="OpenSymbol"/>
+    </w:rPr>
+  </w:style>
+  <w:style w:type="character" w:styleId="ListLabel27">
+    <w:name w:val="ListLabel 27"/>
+    <w:qFormat/>
+    <w:rPr>
+      <w:rFonts w:cs="OpenSymbol"/>
+    </w:rPr>
+  </w:style>
+  <w:style w:type="character" w:styleId="ListLabel28">
+    <w:name w:val="ListLabel 28"/>
+    <w:qFormat/>
+    <w:rPr>
+      <w:rFonts w:ascii="Calibri" w:hAnsi="Calibri" w:cs="OpenSymbol"/>
+      <w:b w:val="false"/>
+      <w:sz w:val="22"/>
+    </w:rPr>
+  </w:style>
+  <w:style w:type="character" w:styleId="ListLabel29">
+    <w:name w:val="ListLabel 29"/>
+    <w:qFormat/>
+    <w:rPr>
+      <w:rFonts w:ascii="Calibri" w:hAnsi="Calibri" w:cs="OpenSymbol"/>
+      <w:b w:val="false"/>
+      <w:sz w:val="22"/>
+    </w:rPr>
+  </w:style>
+  <w:style w:type="character" w:styleId="ListLabel30">
+    <w:name w:val="ListLabel 30"/>
+    <w:qFormat/>
+    <w:rPr>
+      <w:rFonts w:cs="OpenSymbol"/>
+    </w:rPr>
+  </w:style>
+  <w:style w:type="character" w:styleId="ListLabel31">
+    <w:name w:val="ListLabel 31"/>
+    <w:qFormat/>
+    <w:rPr>
+      <w:rFonts w:cs="OpenSymbol"/>
+    </w:rPr>
+  </w:style>
+  <w:style w:type="character" w:styleId="ListLabel32">
+    <w:name w:val="ListLabel 32"/>
+    <w:qFormat/>
+    <w:rPr>
+      <w:rFonts w:cs="OpenSymbol"/>
+    </w:rPr>
+  </w:style>
+  <w:style w:type="character" w:styleId="ListLabel33">
+    <w:name w:val="ListLabel 33"/>
+    <w:qFormat/>
+    <w:rPr>
+      <w:rFonts w:cs="OpenSymbol"/>
+    </w:rPr>
+  </w:style>
+  <w:style w:type="character" w:styleId="ListLabel34">
+    <w:name w:val="ListLabel 34"/>
+    <w:qFormat/>
+    <w:rPr>
+      <w:rFonts w:cs="OpenSymbol"/>
+    </w:rPr>
+  </w:style>
+  <w:style w:type="character" w:styleId="ListLabel35">
+    <w:name w:val="ListLabel 35"/>
+    <w:qFormat/>
+    <w:rPr>
+      <w:rFonts w:cs="OpenSymbol"/>
+    </w:rPr>
+  </w:style>
+  <w:style w:type="character" w:styleId="ListLabel36">
+    <w:name w:val="ListLabel 36"/>
+    <w:qFormat/>
+    <w:rPr>
+      <w:rFonts w:cs="OpenSymbol"/>
+    </w:rPr>
+  </w:style>
   <w:style w:type="paragraph" w:styleId="Heading">
     <w:name w:val="Heading"/>
     <w:basedOn w:val="Normal"/>

</xml_diff>